<commit_message>
Crud Opearations done and moving towards datatbles and bootbox
</commit_message>
<xml_diff>
--- a/Mono Connectivity Project.docx
+++ b/Mono Connectivity Project.docx
@@ -740,7 +740,15 @@
         <w:rPr>
           <w:rFonts w:ascii="Source Sans Pro" w:hAnsi="Source Sans Pro"/>
         </w:rPr>
-        <w:t>Add/edit/delete details of customers</w:t>
+        <w:t>Add/</w:t>
+      </w:r>
+      <w:bookmarkStart w:id="0" w:name="_GoBack"/>
+      <w:bookmarkEnd w:id="0"/>
+      <w:r>
+        <w:rPr>
+          <w:rFonts w:ascii="Source Sans Pro" w:hAnsi="Source Sans Pro"/>
+        </w:rPr>
+        <w:t>edit/delete details of customers</w:t>
       </w:r>
     </w:p>
     <w:p>
@@ -935,8 +943,6 @@
         </w:rPr>
         <w:t>View Reports</w:t>
       </w:r>
-      <w:bookmarkStart w:id="0" w:name="_GoBack"/>
-      <w:bookmarkEnd w:id="0"/>
     </w:p>
     <w:p>
       <w:pPr>
@@ -11060,7 +11066,7 @@
           <w:rPr>
             <w:noProof/>
           </w:rPr>
-          <w:t>21</w:t>
+          <w:t>6</w:t>
         </w:r>
         <w:r>
           <w:rPr>
@@ -11121,6 +11127,7 @@
         <w:docPartUnique/>
       </w:docPartObj>
     </w:sdtPr>
+    <w:sdtEndPr/>
     <w:sdtContent>
       <w:p>
         <w:pPr>
@@ -16391,21 +16398,6 @@
 </file>
 
 <file path=customXml/item1.xml><?xml version="1.0" encoding="utf-8"?>
-<?mso-contentType ?>
-<FormTemplates xmlns="http://schemas.microsoft.com/sharepoint/v3/contenttype/forms">
-  <Display>DocumentLibraryForm</Display>
-  <Edit>DocumentLibraryForm</Edit>
-  <New>DocumentLibraryForm</New>
-</FormTemplates>
-</file>
-
-<file path=customXml/item2.xml><?xml version="1.0" encoding="utf-8"?>
-<p:properties xmlns:p="http://schemas.microsoft.com/office/2006/metadata/properties" xmlns:xsi="http://www.w3.org/2001/XMLSchema-instance" xmlns:pc="http://schemas.microsoft.com/office/infopath/2007/PartnerControls">
-  <documentManagement/>
-</p:properties>
-</file>
-
-<file path=customXml/item3.xml><?xml version="1.0" encoding="utf-8"?>
 <ct:contentTypeSchema xmlns:ct="http://schemas.microsoft.com/office/2006/metadata/contentType" xmlns:ma="http://schemas.microsoft.com/office/2006/metadata/properties/metaAttributes" ct:_="" ma:_="" ma:contentTypeName="Document" ma:contentTypeID="0x01010082F360EC4BB07248974248321A53CDA7" ma:contentTypeVersion="8" ma:contentTypeDescription="Create a new document." ma:contentTypeScope="" ma:versionID="a3095e667026a80d75efa8820631e8da">
   <xsd:schema xmlns:xsd="http://www.w3.org/2001/XMLSchema" xmlns:xs="http://www.w3.org/2001/XMLSchema" xmlns:p="http://schemas.microsoft.com/office/2006/metadata/properties" xmlns:ns2="3641ce69-0d2f-4553-88c8-f3dde9901d38" xmlns:ns3="2c0eb700-dd11-42ce-9220-ed32a26bafe3" targetNamespace="http://schemas.microsoft.com/office/2006/metadata/properties" ma:root="true" ma:fieldsID="a00bacf1ecaae82f4af383acaabd7b3f" ns2:_="" ns3:_="">
     <xsd:import namespace="3641ce69-0d2f-4553-88c8-f3dde9901d38"/>
@@ -16596,28 +16588,26 @@
 </ct:contentTypeSchema>
 </file>
 
+<file path=customXml/item2.xml><?xml version="1.0" encoding="utf-8"?>
+<p:properties xmlns:p="http://schemas.microsoft.com/office/2006/metadata/properties" xmlns:xsi="http://www.w3.org/2001/XMLSchema-instance" xmlns:pc="http://schemas.microsoft.com/office/infopath/2007/PartnerControls">
+  <documentManagement/>
+</p:properties>
+</file>
+
+<file path=customXml/item3.xml><?xml version="1.0" encoding="utf-8"?>
+<?mso-contentType ?>
+<FormTemplates xmlns="http://schemas.microsoft.com/sharepoint/v3/contenttype/forms">
+  <Display>DocumentLibraryForm</Display>
+  <Edit>DocumentLibraryForm</Edit>
+  <New>DocumentLibraryForm</New>
+</FormTemplates>
+</file>
+
 <file path=customXml/item4.xml><?xml version="1.0" encoding="utf-8"?>
 <b:Sources xmlns:b="http://schemas.openxmlformats.org/officeDocument/2006/bibliography" xmlns="http://schemas.openxmlformats.org/officeDocument/2006/bibliography" SelectedStyle="\APASixthEditionOfficeOnline.xsl" StyleName="APA" Version="6"/>
 </file>
 
 <file path=customXml/itemProps1.xml><?xml version="1.0" encoding="utf-8"?>
-<ds:datastoreItem xmlns:ds="http://schemas.openxmlformats.org/officeDocument/2006/customXml" ds:itemID="{C111B609-C0DB-49B8-A077-A4DD114A6F95}">
-  <ds:schemaRefs>
-    <ds:schemaRef ds:uri="http://schemas.microsoft.com/sharepoint/v3/contenttype/forms"/>
-  </ds:schemaRefs>
-</ds:datastoreItem>
-</file>
-
-<file path=customXml/itemProps2.xml><?xml version="1.0" encoding="utf-8"?>
-<ds:datastoreItem xmlns:ds="http://schemas.openxmlformats.org/officeDocument/2006/customXml" ds:itemID="{E6DE0A4A-2E4A-4EF0-9B6F-0E75C81FA0D5}">
-  <ds:schemaRefs>
-    <ds:schemaRef ds:uri="http://schemas.microsoft.com/office/2006/metadata/properties"/>
-    <ds:schemaRef ds:uri="http://schemas.microsoft.com/office/infopath/2007/PartnerControls"/>
-  </ds:schemaRefs>
-</ds:datastoreItem>
-</file>
-
-<file path=customXml/itemProps3.xml><?xml version="1.0" encoding="utf-8"?>
 <ds:datastoreItem xmlns:ds="http://schemas.openxmlformats.org/officeDocument/2006/customXml" ds:itemID="{A9AA3C11-8A5D-483F-B65B-3868AC6EF54E}">
   <ds:schemaRefs>
     <ds:schemaRef ds:uri="http://schemas.microsoft.com/office/2006/metadata/contentType"/>
@@ -16636,8 +16626,25 @@
 </ds:datastoreItem>
 </file>
 
+<file path=customXml/itemProps2.xml><?xml version="1.0" encoding="utf-8"?>
+<ds:datastoreItem xmlns:ds="http://schemas.openxmlformats.org/officeDocument/2006/customXml" ds:itemID="{E6DE0A4A-2E4A-4EF0-9B6F-0E75C81FA0D5}">
+  <ds:schemaRefs>
+    <ds:schemaRef ds:uri="http://schemas.microsoft.com/office/2006/metadata/properties"/>
+    <ds:schemaRef ds:uri="http://schemas.microsoft.com/office/infopath/2007/PartnerControls"/>
+  </ds:schemaRefs>
+</ds:datastoreItem>
+</file>
+
+<file path=customXml/itemProps3.xml><?xml version="1.0" encoding="utf-8"?>
+<ds:datastoreItem xmlns:ds="http://schemas.openxmlformats.org/officeDocument/2006/customXml" ds:itemID="{C111B609-C0DB-49B8-A077-A4DD114A6F95}">
+  <ds:schemaRefs>
+    <ds:schemaRef ds:uri="http://schemas.microsoft.com/sharepoint/v3/contenttype/forms"/>
+  </ds:schemaRefs>
+</ds:datastoreItem>
+</file>
+
 <file path=customXml/itemProps4.xml><?xml version="1.0" encoding="utf-8"?>
-<ds:datastoreItem xmlns:ds="http://schemas.openxmlformats.org/officeDocument/2006/customXml" ds:itemID="{2821651E-3A6E-45EC-BC82-54BA78823CF1}">
+<ds:datastoreItem xmlns:ds="http://schemas.openxmlformats.org/officeDocument/2006/customXml" ds:itemID="{BEC15D15-E320-4D90-A789-027F970BE8BF}">
   <ds:schemaRefs>
     <ds:schemaRef ds:uri="http://schemas.openxmlformats.org/officeDocument/2006/bibliography"/>
   </ds:schemaRefs>

</xml_diff>